<commit_message>
Anticipated referral report should have page break after each work type #1805   - added page break after each work type
</commit_message>
<xml_diff>
--- a/epictrack-api/src/api/reports/report_templates/anticipated_schedule.docx
+++ b/epictrack-api/src/api/reports/report_templates/anticipated_schedule.docx
@@ -2013,8 +2013,6 @@
               </w:rPr>
               <w:t>5</w:t>
             </w:r>
-            <w:bookmarkStart w:id="1" w:name="_GoBack"/>
-            <w:bookmarkEnd w:id="1"/>
             <w:r>
               <w:rPr>
                 <w:rFonts w:asciiTheme="minorHAnsi" w:hAnsiTheme="minorHAnsi" w:cstheme="minorHAnsi"/>
@@ -2408,6 +2406,25 @@
     </w:p>
     <w:p>
       <w:pPr>
+        <w:rPr>
+          <w:rFonts w:asciiTheme="minorHAnsi" w:hAnsiTheme="minorHAnsi" w:cstheme="minorHAnsi"/>
+          <w:b/>
+          <w:sz w:val="28"/>
+          <w:szCs w:val="28"/>
+        </w:rPr>
+      </w:pPr>
+      <w:r>
+        <w:rPr>
+          <w:rFonts w:asciiTheme="minorHAnsi" w:hAnsiTheme="minorHAnsi" w:cstheme="minorHAnsi"/>
+          <w:b/>
+          <w:sz w:val="28"/>
+          <w:szCs w:val="28"/>
+        </w:rPr>
+        <w:br w:type="page"/>
+      </w:r>
+    </w:p>
+    <w:p>
+      <w:pPr>
         <w:spacing w:line="276" w:lineRule="auto"/>
         <w:rPr>
           <w:rFonts w:asciiTheme="minorHAnsi" w:hAnsiTheme="minorHAnsi" w:cstheme="minorHAnsi"/>
@@ -2416,6 +2433,8 @@
           <w:szCs w:val="28"/>
         </w:rPr>
       </w:pPr>
+      <w:bookmarkStart w:id="1" w:name="_GoBack"/>
+      <w:bookmarkEnd w:id="1"/>
     </w:p>
     <w:p>
       <w:pPr>
@@ -2509,7 +2528,7 @@
     <w:sdtPr>
       <w:id w:val="1715770441"/>
       <w:docPartObj>
-        <w:docPartGallery w:val="AutoText"/>
+        <w:docPartGallery w:val="autotext"/>
       </w:docPartObj>
     </w:sdtPr>
     <w:sdtEndPr>
@@ -2527,7 +2546,7 @@
           </w:rPr>
           <w:id w:val="-1032263942"/>
           <w:docPartObj>
-            <w:docPartGallery w:val="AutoText"/>
+            <w:docPartGallery w:val="autotext"/>
           </w:docPartObj>
         </w:sdtPr>
         <w:sdtEndPr>
@@ -2668,7 +2687,7 @@
       </w:rPr>
       <w:id w:val="51814096"/>
       <w:docPartObj>
-        <w:docPartGallery w:val="AutoText"/>
+        <w:docPartGallery w:val="autotext"/>
       </w:docPartObj>
     </w:sdtPr>
     <w:sdtEndPr>
@@ -2686,7 +2705,7 @@
           </w:rPr>
           <w:id w:val="-1769616900"/>
           <w:docPartObj>
-            <w:docPartGallery w:val="AutoText"/>
+            <w:docPartGallery w:val="autotext"/>
           </w:docPartObj>
         </w:sdtPr>
         <w:sdtEndPr>

</xml_diff>

<commit_message>
Anticipated referral report should have page break after each work type #1805 (#1810)
- added page break after each work type
</commit_message>
<xml_diff>
--- a/epictrack-api/src/api/reports/report_templates/anticipated_schedule.docx
+++ b/epictrack-api/src/api/reports/report_templates/anticipated_schedule.docx
@@ -2013,8 +2013,6 @@
               </w:rPr>
               <w:t>5</w:t>
             </w:r>
-            <w:bookmarkStart w:id="1" w:name="_GoBack"/>
-            <w:bookmarkEnd w:id="1"/>
             <w:r>
               <w:rPr>
                 <w:rFonts w:asciiTheme="minorHAnsi" w:hAnsiTheme="minorHAnsi" w:cstheme="minorHAnsi"/>
@@ -2408,6 +2406,25 @@
     </w:p>
     <w:p>
       <w:pPr>
+        <w:rPr>
+          <w:rFonts w:asciiTheme="minorHAnsi" w:hAnsiTheme="minorHAnsi" w:cstheme="minorHAnsi"/>
+          <w:b/>
+          <w:sz w:val="28"/>
+          <w:szCs w:val="28"/>
+        </w:rPr>
+      </w:pPr>
+      <w:r>
+        <w:rPr>
+          <w:rFonts w:asciiTheme="minorHAnsi" w:hAnsiTheme="minorHAnsi" w:cstheme="minorHAnsi"/>
+          <w:b/>
+          <w:sz w:val="28"/>
+          <w:szCs w:val="28"/>
+        </w:rPr>
+        <w:br w:type="page"/>
+      </w:r>
+    </w:p>
+    <w:p>
+      <w:pPr>
         <w:spacing w:line="276" w:lineRule="auto"/>
         <w:rPr>
           <w:rFonts w:asciiTheme="minorHAnsi" w:hAnsiTheme="minorHAnsi" w:cstheme="minorHAnsi"/>
@@ -2416,6 +2433,8 @@
           <w:szCs w:val="28"/>
         </w:rPr>
       </w:pPr>
+      <w:bookmarkStart w:id="1" w:name="_GoBack"/>
+      <w:bookmarkEnd w:id="1"/>
     </w:p>
     <w:p>
       <w:pPr>
@@ -2509,7 +2528,7 @@
     <w:sdtPr>
       <w:id w:val="1715770441"/>
       <w:docPartObj>
-        <w:docPartGallery w:val="AutoText"/>
+        <w:docPartGallery w:val="autotext"/>
       </w:docPartObj>
     </w:sdtPr>
     <w:sdtEndPr>
@@ -2527,7 +2546,7 @@
           </w:rPr>
           <w:id w:val="-1032263942"/>
           <w:docPartObj>
-            <w:docPartGallery w:val="AutoText"/>
+            <w:docPartGallery w:val="autotext"/>
           </w:docPartObj>
         </w:sdtPr>
         <w:sdtEndPr>
@@ -2668,7 +2687,7 @@
       </w:rPr>
       <w:id w:val="51814096"/>
       <w:docPartObj>
-        <w:docPartGallery w:val="AutoText"/>
+        <w:docPartGallery w:val="autotext"/>
       </w:docPartObj>
     </w:sdtPr>
     <w:sdtEndPr>
@@ -2686,7 +2705,7 @@
           </w:rPr>
           <w:id w:val="-1769616900"/>
           <w:docPartObj>
-            <w:docPartGallery w:val="AutoText"/>
+            <w:docPartGallery w:val="autotext"/>
           </w:docPartObj>
         </w:sdtPr>
         <w:sdtEndPr>

</xml_diff>